<commit_message>
Tech + Martketing Plan
</commit_message>
<xml_diff>
--- a/Text/Tech_Frameworks.docx
+++ b/Text/Tech_Frameworks.docx
@@ -195,7 +195,14 @@
           <w:rFonts w:ascii="Bahnschrift" w:hAnsi="Bahnschrift"/>
           <w:lang w:val="en-US"/>
         </w:rPr>
-        <w:t>Javascript</w:t>
+        <w:t>REACT</w:t>
+      </w:r>
+      <w:r>
+        <w:rPr>
+          <w:rFonts w:ascii="Bahnschrift" w:hAnsi="Bahnschrift"/>
+          <w:lang w:val="en-US"/>
+        </w:rPr>
+        <w:t>js</w:t>
       </w:r>
     </w:p>
     <w:p>
@@ -216,72 +223,92 @@
           <w:rFonts w:ascii="Bahnschrift" w:hAnsi="Bahnschrift"/>
           <w:lang w:val="en-US"/>
         </w:rPr>
-        <w:t>REACT</w:t>
-      </w:r>
-    </w:p>
-    <w:p>
-      <w:pPr>
-        <w:pStyle w:val="Lijstalinea"/>
-        <w:numPr>
-          <w:ilvl w:val="3"/>
-          <w:numId w:val="1"/>
-        </w:numPr>
-        <w:spacing w:after="0" w:line="240" w:lineRule="auto"/>
-        <w:rPr>
-          <w:rFonts w:ascii="Bahnschrift" w:hAnsi="Bahnschrift"/>
-          <w:lang w:val="en-US"/>
-        </w:rPr>
-      </w:pPr>
-      <w:r>
-        <w:rPr>
-          <w:rFonts w:ascii="Bahnschrift" w:hAnsi="Bahnschrift"/>
-          <w:lang w:val="en-US"/>
-        </w:rPr>
         <w:t>JSX (XML/HTML)</w:t>
       </w:r>
-      <w:r>
-        <w:rPr>
-          <w:rFonts w:ascii="Bahnschrift" w:hAnsi="Bahnschrift"/>
-          <w:lang w:val="en-US"/>
-        </w:rPr>
-        <w:tab/>
-        <w:t>?</w:t>
-      </w:r>
-    </w:p>
-    <w:p>
-      <w:pPr>
-        <w:pStyle w:val="Lijstalinea"/>
-        <w:numPr>
-          <w:ilvl w:val="4"/>
-          <w:numId w:val="1"/>
-        </w:numPr>
-        <w:spacing w:after="0" w:line="240" w:lineRule="auto"/>
-        <w:rPr>
-          <w:rFonts w:ascii="Bahnschrift" w:hAnsi="Bahnschrift"/>
-          <w:lang w:val="en-US"/>
-        </w:rPr>
-      </w:pPr>
-      <w:r>
-        <w:rPr>
-          <w:rFonts w:ascii="Bahnschrift" w:hAnsi="Bahnschrift"/>
-          <w:lang w:val="en-US"/>
-        </w:rPr>
-        <w:t>Boosts JS</w:t>
-      </w:r>
-    </w:p>
-    <w:p>
-      <w:pPr>
-        <w:pStyle w:val="Lijstalinea"/>
-        <w:numPr>
-          <w:ilvl w:val="3"/>
-          <w:numId w:val="1"/>
-        </w:numPr>
-        <w:spacing w:after="0" w:line="240" w:lineRule="auto"/>
-        <w:rPr>
-          <w:rFonts w:ascii="Bahnschrift" w:hAnsi="Bahnschrift"/>
-          <w:lang w:val="en-US"/>
-        </w:rPr>
-      </w:pPr>
+    </w:p>
+    <w:p>
+      <w:pPr>
+        <w:pStyle w:val="Lijstalinea"/>
+        <w:numPr>
+          <w:ilvl w:val="2"/>
+          <w:numId w:val="1"/>
+        </w:numPr>
+        <w:spacing w:after="0" w:line="240" w:lineRule="auto"/>
+        <w:rPr>
+          <w:rFonts w:ascii="Bahnschrift" w:hAnsi="Bahnschrift"/>
+          <w:lang w:val="en-US"/>
+        </w:rPr>
+      </w:pPr>
+      <w:r>
+        <w:rPr>
+          <w:rFonts w:ascii="Bahnschrift" w:hAnsi="Bahnschrift"/>
+          <w:lang w:val="en-US"/>
+        </w:rPr>
+        <w:t>REDUX</w:t>
+      </w:r>
+    </w:p>
+    <w:p>
+      <w:pPr>
+        <w:pStyle w:val="Lijstalinea"/>
+        <w:numPr>
+          <w:ilvl w:val="1"/>
+          <w:numId w:val="1"/>
+        </w:numPr>
+        <w:spacing w:after="0" w:line="240" w:lineRule="auto"/>
+        <w:rPr>
+          <w:rFonts w:ascii="Bahnschrift" w:hAnsi="Bahnschrift"/>
+          <w:lang w:val="en-US"/>
+        </w:rPr>
+      </w:pPr>
+      <w:r>
+        <w:rPr>
+          <w:rFonts w:ascii="Bahnschrift" w:hAnsi="Bahnschrift"/>
+          <w:lang w:val="en-US"/>
+        </w:rPr>
+        <w:t>Web API</w:t>
+      </w:r>
+    </w:p>
+    <w:p>
+      <w:pPr>
+        <w:pStyle w:val="Lijstalinea"/>
+        <w:numPr>
+          <w:ilvl w:val="2"/>
+          <w:numId w:val="1"/>
+        </w:numPr>
+        <w:spacing w:after="0" w:line="240" w:lineRule="auto"/>
+        <w:rPr>
+          <w:rFonts w:ascii="Bahnschrift" w:hAnsi="Bahnschrift"/>
+          <w:lang w:val="en-US"/>
+        </w:rPr>
+      </w:pPr>
+      <w:r>
+        <w:rPr>
+          <w:rFonts w:ascii="Bahnschrift" w:hAnsi="Bahnschrift"/>
+          <w:lang w:val="en-US"/>
+        </w:rPr>
+        <w:t>Node</w:t>
+      </w:r>
+    </w:p>
+    <w:p>
+      <w:pPr>
+        <w:pStyle w:val="Lijstalinea"/>
+        <w:numPr>
+          <w:ilvl w:val="2"/>
+          <w:numId w:val="1"/>
+        </w:numPr>
+        <w:spacing w:after="0" w:line="240" w:lineRule="auto"/>
+        <w:rPr>
+          <w:rFonts w:ascii="Bahnschrift" w:hAnsi="Bahnschrift"/>
+          <w:lang w:val="en-US"/>
+        </w:rPr>
+      </w:pPr>
+      <w:r>
+        <w:rPr>
+          <w:rFonts w:ascii="Bahnschrift" w:hAnsi="Bahnschrift"/>
+          <w:lang w:val="en-US"/>
+        </w:rPr>
+        <w:t>MongoDB</w:t>
+      </w:r>
     </w:p>
     <w:p>
       <w:pPr>

</xml_diff>